<commit_message>
int10 name on report
</commit_message>
<xml_diff>
--- a/report3.docx
+++ b/report3.docx
@@ -1251,8 +1251,6 @@
       </w:pPr>
       <w:r>
         <w:tab/>
-      </w:r>
-      <w:r>
         <w:t xml:space="preserve">Na aplicação os utilizadores podem partilhar e requisitar livros, trocando mensagens entre si para facilitar o processo de troca. </w:t>
       </w:r>
     </w:p>
@@ -1282,10 +1280,7 @@
       </w:r>
       <w:proofErr w:type="spellStart"/>
       <w:r>
-        <w:t>Bo</w:t>
-      </w:r>
-      <w:r>
-        <w:t>ok</w:t>
+        <w:t>Book</w:t>
       </w:r>
       <w:proofErr w:type="spellEnd"/>
       <w:r>
@@ -1315,10 +1310,7 @@
       </w:r>
       <w:proofErr w:type="spellEnd"/>
       <w:r>
-        <w:t xml:space="preserve"> de livros. Estes servem apenas para dar a indicação de que um determinado u</w:t>
-      </w:r>
-      <w:r>
-        <w:t xml:space="preserve">tilizador anda à procura de um determinado livro e ainda não conseguiu agendar uma troca (seja por falta de stock na base de dados (ninguém tem o livro), incompatibilidades de tempo/localização com os </w:t>
+        <w:t xml:space="preserve"> de livros. Estes servem apenas para dar a indicação de que um determinado utilizador anda à procura de um determinado livro e ainda não conseguiu agendar uma troca (seja por falta de stock na base de dados (ninguém tem o livro), incompatibilidades de tempo/localização com os </w:t>
       </w:r>
       <w:proofErr w:type="spellStart"/>
       <w:r>
@@ -1342,10 +1334,7 @@
       </w:r>
       <w:proofErr w:type="gramEnd"/>
       <w:r>
-        <w:t xml:space="preserve"> livro chega</w:t>
-      </w:r>
-      <w:r>
-        <w:t xml:space="preserve">r ao fim, preenche o campo </w:t>
+        <w:t xml:space="preserve"> livro chegar ao fim, preenche o campo </w:t>
       </w:r>
       <w:proofErr w:type="spellStart"/>
       <w:r>
@@ -1387,10 +1376,7 @@
       </w:r>
       <w:proofErr w:type="spellEnd"/>
       <w:r>
-        <w:t xml:space="preserve"> a quem vai ser emprestado o livro, sendo </w:t>
-      </w:r>
-      <w:r>
-        <w:t xml:space="preserve">guardada a data de troca, e a data do fim da leitura. Este último atributo está nulo enquanto o empréstimo decorre, sendo apenas preenchido quando o </w:t>
+        <w:t xml:space="preserve"> a quem vai ser emprestado o livro, sendo guardada a data de troca, e a data do fim da leitura. Este último atributo está nulo enquanto o empréstimo decorre, sendo apenas preenchido quando o </w:t>
       </w:r>
       <w:proofErr w:type="spellStart"/>
       <w:r>
@@ -1406,10 +1392,7 @@
       </w:r>
       <w:proofErr w:type="spellEnd"/>
       <w:r>
-        <w:t xml:space="preserve"> Item volta a estar disponível para que outros utiliza</w:t>
-      </w:r>
-      <w:r>
-        <w:t xml:space="preserve">dores o possam pedir emprestado também. O processo de partilha é acordado via mensagens entre utilizadores. Como cada </w:t>
+        <w:t xml:space="preserve"> Item volta a estar disponível para que outros utilizadores o possam pedir emprestado também. O processo de partilha é acordado via mensagens entre utilizadores. Como cada </w:t>
       </w:r>
       <w:proofErr w:type="spellStart"/>
       <w:r>
@@ -1417,10 +1400,7 @@
       </w:r>
       <w:proofErr w:type="spellEnd"/>
       <w:r>
-        <w:t xml:space="preserve"> tem uma localização associada, é possível que os utilizadores vão procurando uns aos outros em localizações próximas, estabelecendo c</w:t>
-      </w:r>
-      <w:r>
-        <w:t>ontactos.</w:t>
+        <w:t xml:space="preserve"> tem uma localização associada, é possível que os utilizadores vão procurando uns aos outros em localizações próximas, estabelecendo contactos.</w:t>
       </w:r>
     </w:p>
     <w:p>
@@ -2131,15 +2111,7 @@
           <w:sz w:val="18"/>
           <w:lang w:val="en-GB"/>
         </w:rPr>
-        <w:t>,</w:t>
-      </w:r>
-      <w:r>
-        <w:rPr>
-          <w:rFonts w:asciiTheme="majorHAnsi" w:hAnsiTheme="majorHAnsi" w:cstheme="majorHAnsi"/>
-          <w:sz w:val="18"/>
-          <w:lang w:val="en-GB"/>
-        </w:rPr>
-        <w:t xml:space="preserve"> ISBN, title, year, edition, language → Language, publisher → Publisher);</w:t>
+        <w:t>, ISBN, title, year, edition, language → Language, publisher → Publisher);</w:t>
       </w:r>
     </w:p>
     <w:p>
@@ -2585,14 +2557,7 @@
           <w:rFonts w:asciiTheme="majorHAnsi" w:hAnsiTheme="majorHAnsi" w:cstheme="majorHAnsi"/>
           <w:sz w:val="18"/>
         </w:rPr>
-        <w:t>n</w:t>
-      </w:r>
-      <w:r>
-        <w:rPr>
-          <w:rFonts w:asciiTheme="majorHAnsi" w:hAnsiTheme="majorHAnsi" w:cstheme="majorHAnsi"/>
-          <w:sz w:val="18"/>
-        </w:rPr>
-        <w:t>ame</w:t>
+        <w:t>name</w:t>
       </w:r>
       <w:proofErr w:type="spellEnd"/>
       <w:r>
@@ -3133,16 +3098,7 @@
           <w:u w:val="single"/>
           <w:lang w:val="en-GB"/>
         </w:rPr>
-        <w:t xml:space="preserve">user→ </w:t>
-      </w:r>
-      <w:r>
-        <w:rPr>
-          <w:rFonts w:asciiTheme="majorHAnsi" w:hAnsiTheme="majorHAnsi" w:cstheme="majorHAnsi"/>
-          <w:sz w:val="18"/>
-          <w:u w:val="single"/>
-          <w:lang w:val="en-GB"/>
-        </w:rPr>
-        <w:t>Nationality</w:t>
+        <w:t>user→ Nationality</w:t>
       </w:r>
       <w:r>
         <w:rPr>
@@ -4039,15 +3995,7 @@
           <w:sz w:val="18"/>
           <w:lang w:val="en-GB"/>
         </w:rPr>
-        <w:t xml:space="preserve">{id} → {date, body, </w:t>
-      </w:r>
-      <w:r>
-        <w:rPr>
-          <w:rFonts w:asciiTheme="majorHAnsi" w:hAnsiTheme="majorHAnsi" w:cstheme="majorHAnsi"/>
-          <w:sz w:val="18"/>
-          <w:lang w:val="en-GB"/>
-        </w:rPr>
-        <w:t>receiver, sender, context};</w:t>
+        <w:t>{id} → {date, body, receiver, sender, context};</w:t>
       </w:r>
     </w:p>
     <w:p>
@@ -4094,17 +4042,7 @@
           <w:szCs w:val="36"/>
         </w:rPr>
         <w:lastRenderedPageBreak/>
-        <w:t xml:space="preserve">Análise de </w:t>
-      </w:r>
-      <w:r>
-        <w:rPr>
-          <w:rFonts w:cstheme="majorHAnsi"/>
-          <w:b/>
-          <w:color w:val="000000" w:themeColor="text1"/>
-          <w:sz w:val="36"/>
-          <w:szCs w:val="36"/>
-        </w:rPr>
-        <w:t>Formas Normais</w:t>
+        <w:t>Análise de Formas Normais</w:t>
       </w:r>
       <w:bookmarkEnd w:id="2"/>
     </w:p>
@@ -4221,27 +4159,105 @@
         <w:rPr>
           <w:rFonts w:asciiTheme="majorHAnsi" w:hAnsiTheme="majorHAnsi" w:cstheme="majorHAnsi"/>
         </w:rPr>
+        <w:t xml:space="preserve">, logo a relação não se encontra na forma normal </w:t>
+      </w:r>
+      <w:proofErr w:type="spellStart"/>
+      <w:r>
+        <w:rPr>
+          <w:rFonts w:asciiTheme="majorHAnsi" w:hAnsiTheme="majorHAnsi" w:cstheme="majorHAnsi"/>
+        </w:rPr>
+        <w:t>Boyce-Codd</w:t>
+      </w:r>
+      <w:proofErr w:type="spellEnd"/>
+      <w:r>
+        <w:rPr>
+          <w:rFonts w:asciiTheme="majorHAnsi" w:hAnsiTheme="majorHAnsi" w:cstheme="majorHAnsi"/>
+        </w:rPr>
+        <w:t>.</w:t>
+      </w:r>
+    </w:p>
+    <w:p>
+      <w:pPr>
+        <w:ind w:firstLine="700"/>
+        <w:rPr>
+          <w:rFonts w:asciiTheme="majorHAnsi" w:hAnsiTheme="majorHAnsi" w:cstheme="majorHAnsi"/>
+        </w:rPr>
+      </w:pPr>
+      <w:r>
+        <w:rPr>
+          <w:rFonts w:asciiTheme="majorHAnsi" w:hAnsiTheme="majorHAnsi" w:cstheme="majorHAnsi"/>
+        </w:rPr>
+        <w:t xml:space="preserve">Ainda na dependência </w:t>
+      </w:r>
+      <w:proofErr w:type="spellStart"/>
+      <w:r>
+        <w:rPr>
+          <w:rFonts w:asciiTheme="majorHAnsi" w:hAnsiTheme="majorHAnsi" w:cstheme="majorHAnsi"/>
+        </w:rPr>
+        <w:t>ii</w:t>
+      </w:r>
+      <w:proofErr w:type="spellEnd"/>
+      <w:r>
+        <w:rPr>
+          <w:rFonts w:asciiTheme="majorHAnsi" w:hAnsiTheme="majorHAnsi" w:cstheme="majorHAnsi"/>
+        </w:rPr>
+        <w:t>, o lado direito, {</w:t>
+      </w:r>
+      <w:proofErr w:type="spellStart"/>
+      <w:r>
+        <w:rPr>
+          <w:rFonts w:asciiTheme="majorHAnsi" w:hAnsiTheme="majorHAnsi" w:cstheme="majorHAnsi"/>
+        </w:rPr>
+        <w:t>title</w:t>
+      </w:r>
+      <w:proofErr w:type="spellEnd"/>
+      <w:r>
+        <w:rPr>
+          <w:rFonts w:asciiTheme="majorHAnsi" w:hAnsiTheme="majorHAnsi" w:cstheme="majorHAnsi"/>
+        </w:rPr>
         <w:t xml:space="preserve">, </w:t>
       </w:r>
-      <w:r>
-        <w:rPr>
-          <w:rFonts w:asciiTheme="majorHAnsi" w:hAnsiTheme="majorHAnsi" w:cstheme="majorHAnsi"/>
-        </w:rPr>
-        <w:t xml:space="preserve">logo a relação não se encontra na forma normal </w:t>
-      </w:r>
-      <w:proofErr w:type="spellStart"/>
-      <w:r>
-        <w:rPr>
-          <w:rFonts w:asciiTheme="majorHAnsi" w:hAnsiTheme="majorHAnsi" w:cstheme="majorHAnsi"/>
-        </w:rPr>
-        <w:t>Boyce-Codd</w:t>
-      </w:r>
-      <w:proofErr w:type="spellEnd"/>
-      <w:r>
-        <w:rPr>
-          <w:rFonts w:asciiTheme="majorHAnsi" w:hAnsiTheme="majorHAnsi" w:cstheme="majorHAnsi"/>
-        </w:rPr>
-        <w:t>.</w:t>
+      <w:proofErr w:type="spellStart"/>
+      <w:r>
+        <w:rPr>
+          <w:rFonts w:asciiTheme="majorHAnsi" w:hAnsiTheme="majorHAnsi" w:cstheme="majorHAnsi"/>
+        </w:rPr>
+        <w:t>year</w:t>
+      </w:r>
+      <w:proofErr w:type="spellEnd"/>
+      <w:r>
+        <w:rPr>
+          <w:rFonts w:asciiTheme="majorHAnsi" w:hAnsiTheme="majorHAnsi" w:cstheme="majorHAnsi"/>
+        </w:rPr>
+        <w:t xml:space="preserve">, </w:t>
+      </w:r>
+      <w:proofErr w:type="spellStart"/>
+      <w:r>
+        <w:rPr>
+          <w:rFonts w:asciiTheme="majorHAnsi" w:hAnsiTheme="majorHAnsi" w:cstheme="majorHAnsi"/>
+        </w:rPr>
+        <w:t>edition</w:t>
+      </w:r>
+      <w:proofErr w:type="spellEnd"/>
+      <w:r>
+        <w:rPr>
+          <w:rFonts w:asciiTheme="majorHAnsi" w:hAnsiTheme="majorHAnsi" w:cstheme="majorHAnsi"/>
+        </w:rPr>
+        <w:t xml:space="preserve">, </w:t>
+      </w:r>
+      <w:proofErr w:type="spellStart"/>
+      <w:r>
+        <w:rPr>
+          <w:rFonts w:asciiTheme="majorHAnsi" w:hAnsiTheme="majorHAnsi" w:cstheme="majorHAnsi"/>
+        </w:rPr>
+        <w:t>language</w:t>
+      </w:r>
+      <w:proofErr w:type="spellEnd"/>
+      <w:r>
+        <w:rPr>
+          <w:rFonts w:asciiTheme="majorHAnsi" w:hAnsiTheme="majorHAnsi" w:cstheme="majorHAnsi"/>
+        </w:rPr>
+        <w:t>, publisher}, contém atributos não primos (a chave candidata é apenas {id}).</w:t>
       </w:r>
     </w:p>
     <w:p>
@@ -4255,97 +4271,7 @@
         <w:rPr>
           <w:rFonts w:asciiTheme="majorHAnsi" w:hAnsiTheme="majorHAnsi" w:cstheme="majorHAnsi"/>
         </w:rPr>
-        <w:t xml:space="preserve">Ainda na dependência </w:t>
-      </w:r>
-      <w:proofErr w:type="spellStart"/>
-      <w:r>
-        <w:rPr>
-          <w:rFonts w:asciiTheme="majorHAnsi" w:hAnsiTheme="majorHAnsi" w:cstheme="majorHAnsi"/>
-        </w:rPr>
-        <w:t>ii</w:t>
-      </w:r>
-      <w:proofErr w:type="spellEnd"/>
-      <w:r>
-        <w:rPr>
-          <w:rFonts w:asciiTheme="majorHAnsi" w:hAnsiTheme="majorHAnsi" w:cstheme="majorHAnsi"/>
-        </w:rPr>
-        <w:t>, o lado direito, {</w:t>
-      </w:r>
-      <w:proofErr w:type="spellStart"/>
-      <w:r>
-        <w:rPr>
-          <w:rFonts w:asciiTheme="majorHAnsi" w:hAnsiTheme="majorHAnsi" w:cstheme="majorHAnsi"/>
-        </w:rPr>
-        <w:t>title</w:t>
-      </w:r>
-      <w:proofErr w:type="spellEnd"/>
-      <w:r>
-        <w:rPr>
-          <w:rFonts w:asciiTheme="majorHAnsi" w:hAnsiTheme="majorHAnsi" w:cstheme="majorHAnsi"/>
-        </w:rPr>
-        <w:t xml:space="preserve">, </w:t>
-      </w:r>
-      <w:proofErr w:type="spellStart"/>
-      <w:r>
-        <w:rPr>
-          <w:rFonts w:asciiTheme="majorHAnsi" w:hAnsiTheme="majorHAnsi" w:cstheme="majorHAnsi"/>
-        </w:rPr>
-        <w:t>year</w:t>
-      </w:r>
-      <w:proofErr w:type="spellEnd"/>
-      <w:r>
-        <w:rPr>
-          <w:rFonts w:asciiTheme="majorHAnsi" w:hAnsiTheme="majorHAnsi" w:cstheme="majorHAnsi"/>
-        </w:rPr>
-        <w:t xml:space="preserve">, </w:t>
-      </w:r>
-      <w:proofErr w:type="spellStart"/>
-      <w:r>
-        <w:rPr>
-          <w:rFonts w:asciiTheme="majorHAnsi" w:hAnsiTheme="majorHAnsi" w:cstheme="majorHAnsi"/>
-        </w:rPr>
-        <w:t>edition</w:t>
-      </w:r>
-      <w:proofErr w:type="spellEnd"/>
-      <w:r>
-        <w:rPr>
-          <w:rFonts w:asciiTheme="majorHAnsi" w:hAnsiTheme="majorHAnsi" w:cstheme="majorHAnsi"/>
-        </w:rPr>
-        <w:t xml:space="preserve">, </w:t>
-      </w:r>
-      <w:proofErr w:type="spellStart"/>
-      <w:r>
-        <w:rPr>
-          <w:rFonts w:asciiTheme="majorHAnsi" w:hAnsiTheme="majorHAnsi" w:cstheme="majorHAnsi"/>
-        </w:rPr>
-        <w:t>language</w:t>
-      </w:r>
-      <w:proofErr w:type="spellEnd"/>
-      <w:r>
-        <w:rPr>
-          <w:rFonts w:asciiTheme="majorHAnsi" w:hAnsiTheme="majorHAnsi" w:cstheme="majorHAnsi"/>
-        </w:rPr>
-        <w:t>, publisher}, contém atributos não primos (a chave candidata é apenas {id}).</w:t>
-      </w:r>
-    </w:p>
-    <w:p>
-      <w:pPr>
-        <w:ind w:firstLine="700"/>
-        <w:rPr>
-          <w:rFonts w:asciiTheme="majorHAnsi" w:hAnsiTheme="majorHAnsi" w:cstheme="majorHAnsi"/>
-        </w:rPr>
-      </w:pPr>
-      <w:r>
-        <w:rPr>
-          <w:rFonts w:asciiTheme="majorHAnsi" w:hAnsiTheme="majorHAnsi" w:cstheme="majorHAnsi"/>
-        </w:rPr>
-        <w:t>Pode-se assim concluir, tendo em conta os dois p</w:t>
-      </w:r>
-      <w:r>
-        <w:rPr>
-          <w:rFonts w:asciiTheme="majorHAnsi" w:hAnsiTheme="majorHAnsi" w:cstheme="majorHAnsi"/>
-        </w:rPr>
-        <w:t>ontos anteriores que a relação não se encontra na terceira forma normal.</w:t>
+        <w:t>Pode-se assim concluir, tendo em conta os dois pontos anteriores que a relação não se encontra na terceira forma normal.</w:t>
       </w:r>
     </w:p>
     <w:p>
@@ -4470,13 +4396,7 @@
         <w:rPr>
           <w:rFonts w:asciiTheme="majorHAnsi" w:hAnsiTheme="majorHAnsi" w:cstheme="majorHAnsi"/>
         </w:rPr>
-        <w:t xml:space="preserve"> </w:t>
-      </w:r>
-      <w:r>
-        <w:rPr>
-          <w:rFonts w:asciiTheme="majorHAnsi" w:hAnsiTheme="majorHAnsi" w:cstheme="majorHAnsi"/>
-        </w:rPr>
-        <w:t xml:space="preserve">pois o lado </w:t>
+        <w:t xml:space="preserve"> pois o lado </w:t>
       </w:r>
       <w:proofErr w:type="spellStart"/>
       <w:r>
@@ -4614,13 +4534,7 @@
           <w:rFonts w:asciiTheme="majorHAnsi" w:hAnsiTheme="majorHAnsi" w:cstheme="majorHAnsi"/>
         </w:rPr>
         <w:tab/>
-        <w:t>As restantes como só possuem uma dependência funcional, o lado esquerdo será obrigatoriamente uma chave, neste caso, chave cand</w:t>
-      </w:r>
-      <w:r>
-        <w:rPr>
-          <w:rFonts w:asciiTheme="majorHAnsi" w:hAnsiTheme="majorHAnsi" w:cstheme="majorHAnsi"/>
-        </w:rPr>
-        <w:t>idata.</w:t>
+        <w:t>As restantes como só possuem uma dependência funcional, o lado esquerdo será obrigatoriamente uma chave, neste caso, chave candidata.</w:t>
       </w:r>
     </w:p>
     <w:p>
@@ -4860,16 +4774,7 @@
           <w:iCs/>
           <w:lang w:val="en-GB"/>
         </w:rPr>
-        <w:t xml:space="preserve">Genre, Language, Publisher, Nationality, Book, Author, </w:t>
-      </w:r>
-      <w:r>
-        <w:rPr>
-          <w:rFonts w:asciiTheme="majorHAnsi" w:hAnsiTheme="majorHAnsi" w:cstheme="majorHAnsi"/>
-          <w:i/>
-          <w:iCs/>
-          <w:lang w:val="en-GB"/>
-        </w:rPr>
-        <w:t xml:space="preserve">Location, User, </w:t>
+        <w:t xml:space="preserve">Genre, Language, Publisher, Nationality, Book, Author, Location, User, </w:t>
       </w:r>
       <w:proofErr w:type="spellStart"/>
       <w:r>
@@ -5049,13 +4954,7 @@
         <w:rPr>
           <w:rFonts w:asciiTheme="majorHAnsi" w:hAnsiTheme="majorHAnsi" w:cstheme="majorHAnsi"/>
         </w:rPr>
-        <w:t>tem de se encontr</w:t>
-      </w:r>
-      <w:r>
-        <w:rPr>
-          <w:rFonts w:asciiTheme="majorHAnsi" w:hAnsiTheme="majorHAnsi" w:cstheme="majorHAnsi"/>
-        </w:rPr>
-        <w:t xml:space="preserve">ar definido e é único, restrição </w:t>
+        <w:t xml:space="preserve">tem de se encontrar definido e é único, restrição </w:t>
       </w:r>
       <w:proofErr w:type="spellStart"/>
       <w:r>
@@ -5155,13 +5054,7 @@
         <w:rPr>
           <w:rFonts w:asciiTheme="majorHAnsi" w:hAnsiTheme="majorHAnsi" w:cstheme="majorHAnsi"/>
         </w:rPr>
-        <w:t>também têm de estar definidos, para assim não ocorrerem problemas na pesquisa de livros.</w:t>
-      </w:r>
-      <w:r>
-        <w:rPr>
-          <w:rFonts w:asciiTheme="majorHAnsi" w:hAnsiTheme="majorHAnsi" w:cstheme="majorHAnsi"/>
-        </w:rPr>
-        <w:t xml:space="preserve"> A </w:t>
+        <w:t xml:space="preserve">também têm de estar definidos, para assim não ocorrerem problemas na pesquisa de livros. A </w:t>
       </w:r>
       <w:proofErr w:type="spellStart"/>
       <w:r>
@@ -5261,13 +5154,7 @@
         <w:rPr>
           <w:rFonts w:asciiTheme="majorHAnsi" w:hAnsiTheme="majorHAnsi" w:cstheme="majorHAnsi"/>
         </w:rPr>
-        <w:t xml:space="preserve"> se existir pelo menos um livro associado. Nas chaves estrangeiras foram aplicadas as restriç</w:t>
-      </w:r>
-      <w:r>
-        <w:rPr>
-          <w:rFonts w:asciiTheme="majorHAnsi" w:hAnsiTheme="majorHAnsi" w:cstheme="majorHAnsi"/>
-        </w:rPr>
-        <w:t xml:space="preserve">ões de </w:t>
+        <w:t xml:space="preserve"> se existir pelo menos um livro associado. Nas chaves estrangeiras foram aplicadas as restrições de </w:t>
       </w:r>
       <w:proofErr w:type="spellStart"/>
       <w:r>
@@ -5461,13 +5348,7 @@
         <w:rPr>
           <w:rFonts w:asciiTheme="majorHAnsi" w:hAnsiTheme="majorHAnsi" w:cstheme="majorHAnsi"/>
         </w:rPr>
-        <w:t>. O par</w:t>
-      </w:r>
-      <w:r>
-        <w:rPr>
-          <w:rFonts w:asciiTheme="majorHAnsi" w:hAnsiTheme="majorHAnsi" w:cstheme="majorHAnsi"/>
-        </w:rPr>
-        <w:t xml:space="preserve"> constituído pelas chaves tem de ser único, se tal não acontecesse seria apenas repetição de informação. Como em </w:t>
+        <w:t xml:space="preserve">. O par constituído pelas chaves tem de ser único, se tal não acontecesse seria apenas repetição de informação. Como em </w:t>
       </w:r>
       <w:proofErr w:type="spellStart"/>
       <w:r>
@@ -5686,13 +5567,7 @@
         <w:rPr>
           <w:rFonts w:asciiTheme="majorHAnsi" w:hAnsiTheme="majorHAnsi" w:cstheme="majorHAnsi"/>
         </w:rPr>
-        <w:t>definid</w:t>
-      </w:r>
-      <w:r>
-        <w:rPr>
-          <w:rFonts w:asciiTheme="majorHAnsi" w:hAnsiTheme="majorHAnsi" w:cstheme="majorHAnsi"/>
-        </w:rPr>
-        <w:t>a</w:t>
+        <w:t>definida</w:t>
       </w:r>
       <w:r>
         <w:rPr>
@@ -5861,13 +5736,7 @@
         <w:rPr>
           <w:rFonts w:asciiTheme="majorHAnsi" w:hAnsiTheme="majorHAnsi" w:cstheme="majorHAnsi"/>
         </w:rPr>
-        <w:t xml:space="preserve"> é definida no momento em que entra p</w:t>
-      </w:r>
-      <w:r>
-        <w:rPr>
-          <w:rFonts w:asciiTheme="majorHAnsi" w:hAnsiTheme="majorHAnsi" w:cstheme="majorHAnsi"/>
-        </w:rPr>
-        <w:t xml:space="preserve">ara a base de dados. </w:t>
+        <w:t xml:space="preserve"> é definida no momento em que entra para a base de dados. </w:t>
       </w:r>
       <w:r>
         <w:rPr>
@@ -6108,13 +5977,7 @@
         <w:rPr>
           <w:rFonts w:asciiTheme="majorHAnsi" w:hAnsiTheme="majorHAnsi" w:cstheme="majorHAnsi"/>
         </w:rPr>
-        <w:t xml:space="preserve"> sai da base de dados, toda a sua informação é apagada e assim os seus exemplares também terão </w:t>
-      </w:r>
-      <w:r>
-        <w:rPr>
-          <w:rFonts w:asciiTheme="majorHAnsi" w:hAnsiTheme="majorHAnsi" w:cstheme="majorHAnsi"/>
-        </w:rPr>
-        <w:t xml:space="preserve">de ser eliminados, com </w:t>
+        <w:t xml:space="preserve"> sai da base de dados, toda a sua informação é apagada e assim os seus exemplares também terão de ser eliminados, com </w:t>
       </w:r>
       <w:proofErr w:type="spellStart"/>
       <w:r>
@@ -6273,13 +6136,7 @@
         <w:rPr>
           <w:rFonts w:asciiTheme="majorHAnsi" w:hAnsiTheme="majorHAnsi" w:cstheme="majorHAnsi"/>
         </w:rPr>
-        <w:t xml:space="preserve">Assim é possível </w:t>
-      </w:r>
-      <w:r>
-        <w:rPr>
-          <w:rFonts w:asciiTheme="majorHAnsi" w:hAnsiTheme="majorHAnsi" w:cstheme="majorHAnsi"/>
-        </w:rPr>
-        <w:t xml:space="preserve">verificar quais os livros que estão a ser lidos, a qualquer momento. </w:t>
+        <w:t xml:space="preserve">Assim é possível verificar quais os livros que estão a ser lidos, a qualquer momento. </w:t>
       </w:r>
       <w:r>
         <w:rPr>
@@ -6318,13 +6175,7 @@
         <w:rPr>
           <w:rFonts w:asciiTheme="majorHAnsi" w:hAnsiTheme="majorHAnsi" w:cstheme="majorHAnsi"/>
         </w:rPr>
-        <w:t xml:space="preserve"> será sempre superior ou igual (caso ele acabe de ler no mesmo dia que requisitou). Isto é </w:t>
-      </w:r>
-      <w:r>
-        <w:rPr>
-          <w:rFonts w:asciiTheme="majorHAnsi" w:hAnsiTheme="majorHAnsi" w:cstheme="majorHAnsi"/>
-        </w:rPr>
-        <w:t xml:space="preserve">imposto pela restrição de </w:t>
+        <w:t xml:space="preserve"> será sempre superior ou igual (caso ele acabe de ler no mesmo dia que requisitou). Isto é imposto pela restrição de </w:t>
       </w:r>
       <w:proofErr w:type="spellStart"/>
       <w:r>
@@ -6517,16 +6368,19 @@
           <w:rFonts w:asciiTheme="majorHAnsi" w:hAnsiTheme="majorHAnsi" w:cstheme="majorHAnsi"/>
           <w:lang w:eastAsia="zh-CN"/>
         </w:rPr>
-        <w:t xml:space="preserve">é eliminado, </w:t>
-      </w:r>
-      <w:r>
-        <w:rPr>
-          <w:rFonts w:asciiTheme="majorHAnsi" w:hAnsiTheme="majorHAnsi" w:cstheme="majorHAnsi"/>
+        <w:t xml:space="preserve">é eliminado, todas as suas partilhas são eliminadas. Quando um </w:t>
+      </w:r>
+      <w:proofErr w:type="spellStart"/>
+      <w:r>
+        <w:rPr>
+          <w:rFonts w:asciiTheme="majorHAnsi" w:hAnsiTheme="majorHAnsi" w:cstheme="majorHAnsi"/>
+          <w:i/>
+          <w:iCs/>
           <w:lang w:eastAsia="zh-CN"/>
         </w:rPr>
-        <w:t xml:space="preserve">todas as suas partilhas são eliminadas. Quando um </w:t>
-      </w:r>
-      <w:proofErr w:type="spellStart"/>
+        <w:t>User</w:t>
+      </w:r>
+      <w:proofErr w:type="spellEnd"/>
       <w:r>
         <w:rPr>
           <w:rFonts w:asciiTheme="majorHAnsi" w:hAnsiTheme="majorHAnsi" w:cstheme="majorHAnsi"/>
@@ -6534,16 +6388,49 @@
           <w:iCs/>
           <w:lang w:eastAsia="zh-CN"/>
         </w:rPr>
-        <w:t>User</w:t>
-      </w:r>
-      <w:proofErr w:type="spellEnd"/>
-      <w:r>
-        <w:rPr>
-          <w:rFonts w:asciiTheme="majorHAnsi" w:hAnsiTheme="majorHAnsi" w:cstheme="majorHAnsi"/>
-          <w:i/>
-          <w:iCs/>
+        <w:t xml:space="preserve"> </w:t>
+      </w:r>
+      <w:r>
+        <w:rPr>
+          <w:rFonts w:asciiTheme="majorHAnsi" w:hAnsiTheme="majorHAnsi" w:cstheme="majorHAnsi"/>
           <w:lang w:eastAsia="zh-CN"/>
         </w:rPr>
+        <w:t xml:space="preserve">for removido as partilhas mantêm-se pois envolve 2 </w:t>
+      </w:r>
+      <w:proofErr w:type="spellStart"/>
+      <w:r>
+        <w:rPr>
+          <w:rFonts w:asciiTheme="majorHAnsi" w:hAnsiTheme="majorHAnsi" w:cstheme="majorHAnsi"/>
+          <w:lang w:eastAsia="zh-CN"/>
+        </w:rPr>
+        <w:t>users</w:t>
+      </w:r>
+      <w:proofErr w:type="spellEnd"/>
+      <w:r>
+        <w:rPr>
+          <w:rFonts w:asciiTheme="majorHAnsi" w:hAnsiTheme="majorHAnsi" w:cstheme="majorHAnsi"/>
+          <w:lang w:eastAsia="zh-CN"/>
+        </w:rPr>
+        <w:t xml:space="preserve"> e o que não foi eliminado poderá querer ver todas as partilhas já feitas. O </w:t>
+      </w:r>
+      <w:proofErr w:type="spellStart"/>
+      <w:r>
+        <w:rPr>
+          <w:rFonts w:asciiTheme="majorHAnsi" w:hAnsiTheme="majorHAnsi" w:cstheme="majorHAnsi"/>
+          <w:i/>
+          <w:iCs/>
+          <w:lang w:eastAsia="zh-CN"/>
+        </w:rPr>
+        <w:t>user</w:t>
+      </w:r>
+      <w:proofErr w:type="spellEnd"/>
+      <w:r>
+        <w:rPr>
+          <w:rFonts w:asciiTheme="majorHAnsi" w:hAnsiTheme="majorHAnsi" w:cstheme="majorHAnsi"/>
+          <w:i/>
+          <w:iCs/>
+          <w:lang w:eastAsia="zh-CN"/>
+        </w:rPr>
         <w:t xml:space="preserve"> </w:t>
       </w:r>
       <w:r>
@@ -6551,7 +6438,7 @@
           <w:rFonts w:asciiTheme="majorHAnsi" w:hAnsiTheme="majorHAnsi" w:cstheme="majorHAnsi"/>
           <w:lang w:eastAsia="zh-CN"/>
         </w:rPr>
-        <w:t xml:space="preserve">for removido as partilhas mantêm-se pois envolve 2 </w:t>
+        <w:t xml:space="preserve">eliminado é colocado a </w:t>
       </w:r>
       <w:proofErr w:type="spellStart"/>
       <w:r>
@@ -6559,7 +6446,7 @@
           <w:rFonts w:asciiTheme="majorHAnsi" w:hAnsiTheme="majorHAnsi" w:cstheme="majorHAnsi"/>
           <w:lang w:eastAsia="zh-CN"/>
         </w:rPr>
-        <w:t>users</w:t>
+        <w:t>null</w:t>
       </w:r>
       <w:proofErr w:type="spellEnd"/>
       <w:r>
@@ -6567,95 +6454,238 @@
           <w:rFonts w:asciiTheme="majorHAnsi" w:hAnsiTheme="majorHAnsi" w:cstheme="majorHAnsi"/>
           <w:lang w:eastAsia="zh-CN"/>
         </w:rPr>
-        <w:t xml:space="preserve"> e o que não foi eliminado poderá querer ver todas as partilhas já feitas. O </w:t>
-      </w:r>
-      <w:proofErr w:type="spellStart"/>
-      <w:r>
-        <w:rPr>
-          <w:rFonts w:asciiTheme="majorHAnsi" w:hAnsiTheme="majorHAnsi" w:cstheme="majorHAnsi"/>
-          <w:i/>
-          <w:iCs/>
+        <w:t xml:space="preserve"> na partilha. Este comportamento é obtido com a restrição de </w:t>
+      </w:r>
+      <w:proofErr w:type="spellStart"/>
+      <w:r>
+        <w:rPr>
+          <w:rFonts w:asciiTheme="majorHAnsi" w:hAnsiTheme="majorHAnsi" w:cstheme="majorHAnsi"/>
           <w:lang w:eastAsia="zh-CN"/>
         </w:rPr>
-        <w:t>user</w:t>
-      </w:r>
-      <w:proofErr w:type="spellEnd"/>
-      <w:r>
-        <w:rPr>
-          <w:rFonts w:asciiTheme="majorHAnsi" w:hAnsiTheme="majorHAnsi" w:cstheme="majorHAnsi"/>
-          <w:i/>
-          <w:iCs/>
+        <w:t>on</w:t>
+      </w:r>
+      <w:proofErr w:type="spellEnd"/>
+      <w:r>
+        <w:rPr>
+          <w:rFonts w:asciiTheme="majorHAnsi" w:hAnsiTheme="majorHAnsi" w:cstheme="majorHAnsi"/>
           <w:lang w:eastAsia="zh-CN"/>
         </w:rPr>
+        <w:t xml:space="preserve"> delete </w:t>
+      </w:r>
+      <w:proofErr w:type="spellStart"/>
+      <w:r>
+        <w:rPr>
+          <w:rFonts w:asciiTheme="majorHAnsi" w:hAnsiTheme="majorHAnsi" w:cstheme="majorHAnsi"/>
+          <w:lang w:eastAsia="zh-CN"/>
+        </w:rPr>
+        <w:t>cascade</w:t>
+      </w:r>
+      <w:proofErr w:type="spellEnd"/>
+      <w:r>
+        <w:rPr>
+          <w:rFonts w:asciiTheme="majorHAnsi" w:hAnsiTheme="majorHAnsi" w:cstheme="majorHAnsi"/>
+          <w:lang w:eastAsia="zh-CN"/>
+        </w:rPr>
+        <w:t xml:space="preserve"> em </w:t>
+      </w:r>
+      <w:proofErr w:type="spellStart"/>
+      <w:r>
+        <w:rPr>
+          <w:rFonts w:asciiTheme="majorHAnsi" w:hAnsiTheme="majorHAnsi" w:cstheme="majorHAnsi"/>
+          <w:lang w:eastAsia="zh-CN"/>
+        </w:rPr>
+        <w:t>book</w:t>
+      </w:r>
+      <w:proofErr w:type="spellEnd"/>
+      <w:r>
+        <w:rPr>
+          <w:rFonts w:asciiTheme="majorHAnsi" w:hAnsiTheme="majorHAnsi" w:cstheme="majorHAnsi"/>
+          <w:lang w:eastAsia="zh-CN"/>
+        </w:rPr>
+        <w:t xml:space="preserve"> e </w:t>
+      </w:r>
+      <w:proofErr w:type="spellStart"/>
+      <w:r>
+        <w:rPr>
+          <w:rFonts w:asciiTheme="majorHAnsi" w:hAnsiTheme="majorHAnsi" w:cstheme="majorHAnsi"/>
+          <w:lang w:eastAsia="zh-CN"/>
+        </w:rPr>
+        <w:t>on</w:t>
+      </w:r>
+      <w:proofErr w:type="spellEnd"/>
+      <w:r>
+        <w:rPr>
+          <w:rFonts w:asciiTheme="majorHAnsi" w:hAnsiTheme="majorHAnsi" w:cstheme="majorHAnsi"/>
+          <w:lang w:eastAsia="zh-CN"/>
+        </w:rPr>
+        <w:t xml:space="preserve"> delete set </w:t>
+      </w:r>
+      <w:proofErr w:type="spellStart"/>
+      <w:r>
+        <w:rPr>
+          <w:rFonts w:asciiTheme="majorHAnsi" w:hAnsiTheme="majorHAnsi" w:cstheme="majorHAnsi"/>
+          <w:lang w:eastAsia="zh-CN"/>
+        </w:rPr>
+        <w:t>null</w:t>
+      </w:r>
+      <w:proofErr w:type="spellEnd"/>
+      <w:r>
+        <w:rPr>
+          <w:rFonts w:asciiTheme="majorHAnsi" w:hAnsiTheme="majorHAnsi" w:cstheme="majorHAnsi"/>
+          <w:lang w:eastAsia="zh-CN"/>
+        </w:rPr>
+        <w:t xml:space="preserve"> em </w:t>
+      </w:r>
+      <w:proofErr w:type="spellStart"/>
+      <w:r>
+        <w:rPr>
+          <w:rFonts w:asciiTheme="majorHAnsi" w:hAnsiTheme="majorHAnsi" w:cstheme="majorHAnsi"/>
+          <w:lang w:eastAsia="zh-CN"/>
+        </w:rPr>
+        <w:t>receiver</w:t>
+      </w:r>
+      <w:proofErr w:type="spellEnd"/>
+      <w:r>
+        <w:rPr>
+          <w:rFonts w:asciiTheme="majorHAnsi" w:hAnsiTheme="majorHAnsi" w:cstheme="majorHAnsi"/>
+          <w:lang w:eastAsia="zh-CN"/>
+        </w:rPr>
+        <w:t>.</w:t>
+      </w:r>
+      <w:r>
+        <w:rPr>
+          <w:rFonts w:asciiTheme="majorHAnsi" w:hAnsiTheme="majorHAnsi" w:cstheme="majorHAnsi"/>
+          <w:lang w:eastAsia="zh-CN"/>
+        </w:rPr>
+        <w:br/>
+      </w:r>
+      <w:r>
+        <w:rPr>
+          <w:rFonts w:asciiTheme="majorHAnsi" w:hAnsiTheme="majorHAnsi" w:cstheme="majorHAnsi"/>
+          <w:lang w:eastAsia="zh-CN"/>
+        </w:rPr>
+        <w:tab/>
+      </w:r>
+      <w:r>
+        <w:rPr>
+          <w:rFonts w:asciiTheme="majorHAnsi" w:hAnsiTheme="majorHAnsi" w:cstheme="majorHAnsi"/>
+        </w:rPr>
+        <w:t xml:space="preserve">Não podem existir duas partilhas com a mesma </w:t>
+      </w:r>
+      <w:proofErr w:type="spellStart"/>
+      <w:r>
+        <w:rPr>
+          <w:rFonts w:asciiTheme="majorHAnsi" w:hAnsiTheme="majorHAnsi" w:cstheme="majorHAnsi"/>
+          <w:i/>
+          <w:iCs/>
+        </w:rPr>
+        <w:t>startDate</w:t>
+      </w:r>
+      <w:proofErr w:type="spellEnd"/>
+      <w:r>
+        <w:rPr>
+          <w:rFonts w:asciiTheme="majorHAnsi" w:hAnsiTheme="majorHAnsi" w:cstheme="majorHAnsi"/>
+        </w:rPr>
+        <w:t xml:space="preserve">, o mesmo </w:t>
+      </w:r>
+      <w:proofErr w:type="spellStart"/>
+      <w:r>
+        <w:rPr>
+          <w:rFonts w:asciiTheme="majorHAnsi" w:hAnsiTheme="majorHAnsi" w:cstheme="majorHAnsi"/>
+          <w:i/>
+          <w:iCs/>
+        </w:rPr>
+        <w:t>book</w:t>
+      </w:r>
+      <w:proofErr w:type="spellEnd"/>
+      <w:r>
+        <w:rPr>
+          <w:rFonts w:asciiTheme="majorHAnsi" w:hAnsiTheme="majorHAnsi" w:cstheme="majorHAnsi"/>
+        </w:rPr>
+        <w:t xml:space="preserve"> e o mesmo </w:t>
+      </w:r>
+      <w:proofErr w:type="spellStart"/>
+      <w:r>
+        <w:rPr>
+          <w:rFonts w:asciiTheme="majorHAnsi" w:hAnsiTheme="majorHAnsi" w:cstheme="majorHAnsi"/>
+          <w:i/>
+          <w:iCs/>
+        </w:rPr>
+        <w:t>receiver</w:t>
+      </w:r>
+      <w:proofErr w:type="spellEnd"/>
+      <w:r>
+        <w:rPr>
+          <w:rFonts w:asciiTheme="majorHAnsi" w:hAnsiTheme="majorHAnsi" w:cstheme="majorHAnsi"/>
+          <w:i/>
+          <w:iCs/>
+        </w:rPr>
+        <w:t xml:space="preserve">. </w:t>
+      </w:r>
+      <w:r>
+        <w:rPr>
+          <w:rFonts w:asciiTheme="majorHAnsi" w:hAnsiTheme="majorHAnsi" w:cstheme="majorHAnsi"/>
+        </w:rPr>
+        <w:t xml:space="preserve">A </w:t>
+      </w:r>
+      <w:proofErr w:type="spellStart"/>
+      <w:r>
+        <w:rPr>
+          <w:rFonts w:asciiTheme="majorHAnsi" w:hAnsiTheme="majorHAnsi" w:cstheme="majorHAnsi"/>
+          <w:i/>
+          <w:iCs/>
+        </w:rPr>
+        <w:t>primary</w:t>
+      </w:r>
+      <w:proofErr w:type="spellEnd"/>
+      <w:r>
+        <w:rPr>
+          <w:rFonts w:asciiTheme="majorHAnsi" w:hAnsiTheme="majorHAnsi" w:cstheme="majorHAnsi"/>
+          <w:i/>
+          <w:iCs/>
+        </w:rPr>
         <w:t xml:space="preserve"> </w:t>
       </w:r>
-      <w:r>
-        <w:rPr>
-          <w:rFonts w:asciiTheme="majorHAnsi" w:hAnsiTheme="majorHAnsi" w:cstheme="majorHAnsi"/>
-          <w:lang w:eastAsia="zh-CN"/>
-        </w:rPr>
-        <w:t xml:space="preserve">eliminado é colocado a </w:t>
-      </w:r>
-      <w:proofErr w:type="spellStart"/>
-      <w:r>
-        <w:rPr>
-          <w:rFonts w:asciiTheme="majorHAnsi" w:hAnsiTheme="majorHAnsi" w:cstheme="majorHAnsi"/>
-          <w:lang w:eastAsia="zh-CN"/>
-        </w:rPr>
-        <w:t>null</w:t>
-      </w:r>
-      <w:proofErr w:type="spellEnd"/>
-      <w:r>
-        <w:rPr>
-          <w:rFonts w:asciiTheme="majorHAnsi" w:hAnsiTheme="majorHAnsi" w:cstheme="majorHAnsi"/>
-          <w:lang w:eastAsia="zh-CN"/>
-        </w:rPr>
-        <w:t xml:space="preserve"> na partilha. Este comportamento é o</w:t>
-      </w:r>
-      <w:r>
-        <w:rPr>
-          <w:rFonts w:asciiTheme="majorHAnsi" w:hAnsiTheme="majorHAnsi" w:cstheme="majorHAnsi"/>
-          <w:lang w:eastAsia="zh-CN"/>
-        </w:rPr>
-        <w:t xml:space="preserve">btido com a restrição de </w:t>
-      </w:r>
-      <w:proofErr w:type="spellStart"/>
-      <w:r>
-        <w:rPr>
-          <w:rFonts w:asciiTheme="majorHAnsi" w:hAnsiTheme="majorHAnsi" w:cstheme="majorHAnsi"/>
-          <w:lang w:eastAsia="zh-CN"/>
-        </w:rPr>
-        <w:t>on</w:t>
-      </w:r>
-      <w:proofErr w:type="spellEnd"/>
-      <w:r>
-        <w:rPr>
-          <w:rFonts w:asciiTheme="majorHAnsi" w:hAnsiTheme="majorHAnsi" w:cstheme="majorHAnsi"/>
-          <w:lang w:eastAsia="zh-CN"/>
-        </w:rPr>
-        <w:t xml:space="preserve"> delete </w:t>
-      </w:r>
-      <w:proofErr w:type="spellStart"/>
-      <w:r>
-        <w:rPr>
-          <w:rFonts w:asciiTheme="majorHAnsi" w:hAnsiTheme="majorHAnsi" w:cstheme="majorHAnsi"/>
-          <w:lang w:eastAsia="zh-CN"/>
-        </w:rPr>
-        <w:t>cascade</w:t>
-      </w:r>
-      <w:proofErr w:type="spellEnd"/>
-      <w:r>
-        <w:rPr>
-          <w:rFonts w:asciiTheme="majorHAnsi" w:hAnsiTheme="majorHAnsi" w:cstheme="majorHAnsi"/>
-          <w:lang w:eastAsia="zh-CN"/>
-        </w:rPr>
-        <w:t xml:space="preserve"> em </w:t>
-      </w:r>
-      <w:proofErr w:type="spellStart"/>
-      <w:r>
-        <w:rPr>
-          <w:rFonts w:asciiTheme="majorHAnsi" w:hAnsiTheme="majorHAnsi" w:cstheme="majorHAnsi"/>
-          <w:lang w:eastAsia="zh-CN"/>
+      <w:proofErr w:type="spellStart"/>
+      <w:r>
+        <w:rPr>
+          <w:rFonts w:asciiTheme="majorHAnsi" w:hAnsiTheme="majorHAnsi" w:cstheme="majorHAnsi"/>
+          <w:i/>
+          <w:iCs/>
+        </w:rPr>
+        <w:t>key</w:t>
+      </w:r>
+      <w:proofErr w:type="spellEnd"/>
+      <w:r>
+        <w:rPr>
+          <w:rFonts w:asciiTheme="majorHAnsi" w:hAnsiTheme="majorHAnsi" w:cstheme="majorHAnsi"/>
+        </w:rPr>
+        <w:t xml:space="preserve"> da relação é então o conjunto {</w:t>
+      </w:r>
+      <w:proofErr w:type="spellStart"/>
+      <w:r>
+        <w:rPr>
+          <w:rFonts w:asciiTheme="majorHAnsi" w:hAnsiTheme="majorHAnsi" w:cstheme="majorHAnsi"/>
+          <w:i/>
+          <w:iCs/>
+        </w:rPr>
+        <w:t>startDate</w:t>
+      </w:r>
+      <w:proofErr w:type="spellEnd"/>
+      <w:r>
+        <w:rPr>
+          <w:rFonts w:asciiTheme="majorHAnsi" w:hAnsiTheme="majorHAnsi" w:cstheme="majorHAnsi"/>
+          <w:i/>
+          <w:iCs/>
+        </w:rPr>
+        <w:t xml:space="preserve">, </w:t>
+      </w:r>
+      <w:proofErr w:type="spellStart"/>
+      <w:r>
+        <w:rPr>
+          <w:rFonts w:asciiTheme="majorHAnsi" w:hAnsiTheme="majorHAnsi" w:cstheme="majorHAnsi"/>
+          <w:i/>
+          <w:iCs/>
         </w:rPr>
         <w:t>book</w:t>
       </w:r>
@@ -6663,47 +6693,17 @@
       <w:r>
         <w:rPr>
           <w:rFonts w:asciiTheme="majorHAnsi" w:hAnsiTheme="majorHAnsi" w:cstheme="majorHAnsi"/>
-          <w:lang w:eastAsia="zh-CN"/>
-        </w:rPr>
-        <w:t xml:space="preserve"> e </w:t>
-      </w:r>
-      <w:proofErr w:type="spellStart"/>
-      <w:r>
-        <w:rPr>
-          <w:rFonts w:asciiTheme="majorHAnsi" w:hAnsiTheme="majorHAnsi" w:cstheme="majorHAnsi"/>
-          <w:lang w:eastAsia="zh-CN"/>
-        </w:rPr>
-        <w:t>on</w:t>
-      </w:r>
-      <w:proofErr w:type="spellEnd"/>
-      <w:r>
-        <w:rPr>
-          <w:rFonts w:asciiTheme="majorHAnsi" w:hAnsiTheme="majorHAnsi" w:cstheme="majorHAnsi"/>
-          <w:lang w:eastAsia="zh-CN"/>
-        </w:rPr>
-        <w:t xml:space="preserve"> delete set </w:t>
-      </w:r>
-      <w:proofErr w:type="spellStart"/>
-      <w:r>
-        <w:rPr>
-          <w:rFonts w:asciiTheme="majorHAnsi" w:hAnsiTheme="majorHAnsi" w:cstheme="majorHAnsi"/>
-          <w:lang w:eastAsia="zh-CN"/>
-        </w:rPr>
-        <w:t>null</w:t>
-      </w:r>
-      <w:proofErr w:type="spellEnd"/>
-      <w:r>
-        <w:rPr>
-          <w:rFonts w:asciiTheme="majorHAnsi" w:hAnsiTheme="majorHAnsi" w:cstheme="majorHAnsi"/>
-          <w:lang w:eastAsia="zh-CN"/>
-        </w:rPr>
-        <w:t xml:space="preserve"> em </w:t>
-      </w:r>
-      <w:proofErr w:type="spellStart"/>
-      <w:r>
-        <w:rPr>
-          <w:rFonts w:asciiTheme="majorHAnsi" w:hAnsiTheme="majorHAnsi" w:cstheme="majorHAnsi"/>
-          <w:lang w:eastAsia="zh-CN"/>
+          <w:i/>
+          <w:iCs/>
+        </w:rPr>
+        <w:t xml:space="preserve">, </w:t>
+      </w:r>
+      <w:proofErr w:type="spellStart"/>
+      <w:r>
+        <w:rPr>
+          <w:rFonts w:asciiTheme="majorHAnsi" w:hAnsiTheme="majorHAnsi" w:cstheme="majorHAnsi"/>
+          <w:i/>
+          <w:iCs/>
         </w:rPr>
         <w:t>receiver</w:t>
       </w:r>
@@ -6711,169 +6711,6 @@
       <w:r>
         <w:rPr>
           <w:rFonts w:asciiTheme="majorHAnsi" w:hAnsiTheme="majorHAnsi" w:cstheme="majorHAnsi"/>
-          <w:lang w:eastAsia="zh-CN"/>
-        </w:rPr>
-        <w:t>.</w:t>
-      </w:r>
-      <w:r>
-        <w:rPr>
-          <w:rFonts w:asciiTheme="majorHAnsi" w:hAnsiTheme="majorHAnsi" w:cstheme="majorHAnsi"/>
-          <w:lang w:eastAsia="zh-CN"/>
-        </w:rPr>
-        <w:br/>
-      </w:r>
-      <w:r>
-        <w:rPr>
-          <w:rFonts w:asciiTheme="majorHAnsi" w:hAnsiTheme="majorHAnsi" w:cstheme="majorHAnsi"/>
-          <w:lang w:eastAsia="zh-CN"/>
-        </w:rPr>
-        <w:tab/>
-      </w:r>
-      <w:r>
-        <w:rPr>
-          <w:rFonts w:asciiTheme="majorHAnsi" w:hAnsiTheme="majorHAnsi" w:cstheme="majorHAnsi"/>
-        </w:rPr>
-        <w:t xml:space="preserve">Não podem existir duas partilhas com a mesma </w:t>
-      </w:r>
-      <w:proofErr w:type="spellStart"/>
-      <w:r>
-        <w:rPr>
-          <w:rFonts w:asciiTheme="majorHAnsi" w:hAnsiTheme="majorHAnsi" w:cstheme="majorHAnsi"/>
-          <w:i/>
-          <w:iCs/>
-        </w:rPr>
-        <w:t>startDate</w:t>
-      </w:r>
-      <w:proofErr w:type="spellEnd"/>
-      <w:r>
-        <w:rPr>
-          <w:rFonts w:asciiTheme="majorHAnsi" w:hAnsiTheme="majorHAnsi" w:cstheme="majorHAnsi"/>
-        </w:rPr>
-        <w:t xml:space="preserve">, o mesmo </w:t>
-      </w:r>
-      <w:proofErr w:type="spellStart"/>
-      <w:r>
-        <w:rPr>
-          <w:rFonts w:asciiTheme="majorHAnsi" w:hAnsiTheme="majorHAnsi" w:cstheme="majorHAnsi"/>
-          <w:i/>
-          <w:iCs/>
-        </w:rPr>
-        <w:t>book</w:t>
-      </w:r>
-      <w:proofErr w:type="spellEnd"/>
-      <w:r>
-        <w:rPr>
-          <w:rFonts w:asciiTheme="majorHAnsi" w:hAnsiTheme="majorHAnsi" w:cstheme="majorHAnsi"/>
-        </w:rPr>
-        <w:t xml:space="preserve"> e o mesmo </w:t>
-      </w:r>
-      <w:proofErr w:type="spellStart"/>
-      <w:r>
-        <w:rPr>
-          <w:rFonts w:asciiTheme="majorHAnsi" w:hAnsiTheme="majorHAnsi" w:cstheme="majorHAnsi"/>
-          <w:i/>
-          <w:iCs/>
-        </w:rPr>
-        <w:t>receiver</w:t>
-      </w:r>
-      <w:proofErr w:type="spellEnd"/>
-      <w:r>
-        <w:rPr>
-          <w:rFonts w:asciiTheme="majorHAnsi" w:hAnsiTheme="majorHAnsi" w:cstheme="majorHAnsi"/>
-          <w:i/>
-          <w:iCs/>
-        </w:rPr>
-        <w:t xml:space="preserve">. </w:t>
-      </w:r>
-      <w:r>
-        <w:rPr>
-          <w:rFonts w:asciiTheme="majorHAnsi" w:hAnsiTheme="majorHAnsi" w:cstheme="majorHAnsi"/>
-        </w:rPr>
-        <w:t xml:space="preserve">A </w:t>
-      </w:r>
-      <w:proofErr w:type="spellStart"/>
-      <w:r>
-        <w:rPr>
-          <w:rFonts w:asciiTheme="majorHAnsi" w:hAnsiTheme="majorHAnsi" w:cstheme="majorHAnsi"/>
-          <w:i/>
-          <w:iCs/>
-        </w:rPr>
-        <w:t>primary</w:t>
-      </w:r>
-      <w:proofErr w:type="spellEnd"/>
-      <w:r>
-        <w:rPr>
-          <w:rFonts w:asciiTheme="majorHAnsi" w:hAnsiTheme="majorHAnsi" w:cstheme="majorHAnsi"/>
-          <w:i/>
-          <w:iCs/>
-        </w:rPr>
-        <w:t xml:space="preserve"> </w:t>
-      </w:r>
-      <w:proofErr w:type="spellStart"/>
-      <w:r>
-        <w:rPr>
-          <w:rFonts w:asciiTheme="majorHAnsi" w:hAnsiTheme="majorHAnsi" w:cstheme="majorHAnsi"/>
-          <w:i/>
-          <w:iCs/>
-        </w:rPr>
-        <w:t>key</w:t>
-      </w:r>
-      <w:proofErr w:type="spellEnd"/>
-      <w:r>
-        <w:rPr>
-          <w:rFonts w:asciiTheme="majorHAnsi" w:hAnsiTheme="majorHAnsi" w:cstheme="majorHAnsi"/>
-        </w:rPr>
-        <w:t xml:space="preserve"> da relação é então o conjunto {</w:t>
-      </w:r>
-      <w:proofErr w:type="spellStart"/>
-      <w:r>
-        <w:rPr>
-          <w:rFonts w:asciiTheme="majorHAnsi" w:hAnsiTheme="majorHAnsi" w:cstheme="majorHAnsi"/>
-          <w:i/>
-          <w:iCs/>
-        </w:rPr>
-        <w:t>startDate</w:t>
-      </w:r>
-      <w:proofErr w:type="spellEnd"/>
-      <w:r>
-        <w:rPr>
-          <w:rFonts w:asciiTheme="majorHAnsi" w:hAnsiTheme="majorHAnsi" w:cstheme="majorHAnsi"/>
-          <w:i/>
-          <w:iCs/>
-        </w:rPr>
-        <w:t xml:space="preserve">, </w:t>
-      </w:r>
-      <w:proofErr w:type="spellStart"/>
-      <w:r>
-        <w:rPr>
-          <w:rFonts w:asciiTheme="majorHAnsi" w:hAnsiTheme="majorHAnsi" w:cstheme="majorHAnsi"/>
-          <w:i/>
-          <w:iCs/>
-        </w:rPr>
-        <w:t>book</w:t>
-      </w:r>
-      <w:proofErr w:type="spellEnd"/>
-      <w:r>
-        <w:rPr>
-          <w:rFonts w:asciiTheme="majorHAnsi" w:hAnsiTheme="majorHAnsi" w:cstheme="majorHAnsi"/>
-          <w:i/>
-          <w:iCs/>
-        </w:rPr>
-        <w:t xml:space="preserve">, </w:t>
-      </w:r>
-      <w:proofErr w:type="spellStart"/>
-      <w:r>
-        <w:rPr>
-          <w:rFonts w:asciiTheme="majorHAnsi" w:hAnsiTheme="majorHAnsi" w:cstheme="majorHAnsi"/>
-          <w:i/>
-          <w:iCs/>
-        </w:rPr>
-        <w:t>receiver</w:t>
-      </w:r>
-      <w:proofErr w:type="spellEnd"/>
-      <w:r>
-        <w:rPr>
-          <w:rFonts w:asciiTheme="majorHAnsi" w:hAnsiTheme="majorHAnsi" w:cstheme="majorHAnsi"/>
           <w:i/>
           <w:iCs/>
         </w:rPr>
@@ -6883,13 +6720,7 @@
         <w:rPr>
           <w:rFonts w:asciiTheme="majorHAnsi" w:hAnsiTheme="majorHAnsi" w:cstheme="majorHAnsi"/>
         </w:rPr>
-        <w:t xml:space="preserve"> Também n</w:t>
-      </w:r>
-      <w:r>
-        <w:rPr>
-          <w:rFonts w:asciiTheme="majorHAnsi" w:hAnsiTheme="majorHAnsi" w:cstheme="majorHAnsi"/>
-        </w:rPr>
-        <w:t xml:space="preserve">ão poderão existir duas partilhas onde o par </w:t>
+        <w:t xml:space="preserve"> Também não poderão existir duas partilhas onde o par </w:t>
       </w:r>
       <w:proofErr w:type="spellStart"/>
       <w:r>
@@ -7035,13 +6866,7 @@
         <w:rPr>
           <w:rFonts w:asciiTheme="majorHAnsi" w:hAnsiTheme="majorHAnsi" w:cstheme="majorHAnsi"/>
         </w:rPr>
-        <w:t>podem escrever ou o título ou o autor do livro que pretendem ler, mas que ainda não existe na base de dado</w:t>
-      </w:r>
-      <w:r>
-        <w:rPr>
-          <w:rFonts w:asciiTheme="majorHAnsi" w:hAnsiTheme="majorHAnsi" w:cstheme="majorHAnsi"/>
-        </w:rPr>
-        <w:t xml:space="preserve">s. São apenas obrigados a especificar pelo menos um deles, isto pois o </w:t>
+        <w:t xml:space="preserve">podem escrever ou o título ou o autor do livro que pretendem ler, mas que ainda não existe na base de dados. São apenas obrigados a especificar pelo menos um deles, isto pois o </w:t>
       </w:r>
       <w:proofErr w:type="spellStart"/>
       <w:r>
@@ -7099,13 +6924,7 @@
         <w:rPr>
           <w:rFonts w:asciiTheme="majorHAnsi" w:hAnsiTheme="majorHAnsi" w:cstheme="majorHAnsi"/>
         </w:rPr>
-        <w:t xml:space="preserve">. Tanto o título como </w:t>
-      </w:r>
-      <w:r>
-        <w:rPr>
-          <w:rFonts w:asciiTheme="majorHAnsi" w:hAnsiTheme="majorHAnsi" w:cstheme="majorHAnsi"/>
-        </w:rPr>
-        <w:t xml:space="preserve">o nome do autor não podem ter mais do que 40 caracteres; caso fosse, o mais provável seria que o utilizador estava apenas a introduzir “lixo” que não deve ser guardado. É usada então a restrição de </w:t>
+        <w:t xml:space="preserve">. Tanto o título como o nome do autor não podem ter mais do que 40 caracteres; caso fosse, o mais provável seria que o utilizador estava apenas a introduzir “lixo” que não deve ser guardado. É usada então a restrição de </w:t>
       </w:r>
       <w:proofErr w:type="spellStart"/>
       <w:r>
@@ -7157,13 +6976,7 @@
         <w:rPr>
           <w:rFonts w:asciiTheme="majorHAnsi" w:hAnsiTheme="majorHAnsi" w:cstheme="majorHAnsi"/>
         </w:rPr>
-        <w:t>é também feito po</w:t>
-      </w:r>
-      <w:r>
-        <w:rPr>
-          <w:rFonts w:asciiTheme="majorHAnsi" w:hAnsiTheme="majorHAnsi" w:cstheme="majorHAnsi"/>
-        </w:rPr>
-        <w:t xml:space="preserve">r um </w:t>
+        <w:t xml:space="preserve">é também feito por um </w:t>
       </w:r>
       <w:proofErr w:type="spellStart"/>
       <w:r>
@@ -7299,13 +7112,7 @@
         <w:rPr>
           <w:rFonts w:asciiTheme="majorHAnsi" w:hAnsiTheme="majorHAnsi" w:cstheme="majorHAnsi"/>
         </w:rPr>
-        <w:t>também devem ser eliminados. Isto é obtido com a restrição na cha</w:t>
-      </w:r>
-      <w:r>
-        <w:rPr>
-          <w:rFonts w:asciiTheme="majorHAnsi" w:hAnsiTheme="majorHAnsi" w:cstheme="majorHAnsi"/>
-        </w:rPr>
-        <w:t xml:space="preserve">ve estrangeira de </w:t>
+        <w:t xml:space="preserve">também devem ser eliminados. Isto é obtido com a restrição na chave estrangeira de </w:t>
       </w:r>
       <w:proofErr w:type="spellStart"/>
       <w:r>
@@ -7592,13 +7399,7 @@
         <w:rPr>
           <w:rFonts w:asciiTheme="majorHAnsi" w:hAnsiTheme="majorHAnsi" w:cstheme="majorHAnsi"/>
         </w:rPr>
-        <w:t xml:space="preserve"> que são c</w:t>
-      </w:r>
-      <w:r>
-        <w:rPr>
-          <w:rFonts w:asciiTheme="majorHAnsi" w:hAnsiTheme="majorHAnsi" w:cstheme="majorHAnsi"/>
-        </w:rPr>
-        <w:t xml:space="preserve">haves estrangeiras para </w:t>
+        <w:t xml:space="preserve"> que são chaves estrangeiras para </w:t>
       </w:r>
       <w:proofErr w:type="spellStart"/>
       <w:r>
@@ -7700,13 +7501,7 @@
         <w:rPr>
           <w:rFonts w:asciiTheme="majorHAnsi" w:hAnsiTheme="majorHAnsi" w:cstheme="majorHAnsi"/>
         </w:rPr>
-        <w:t>Uma mensagem estará</w:t>
-      </w:r>
-      <w:r>
-        <w:rPr>
-          <w:rFonts w:asciiTheme="majorHAnsi" w:hAnsiTheme="majorHAnsi" w:cstheme="majorHAnsi"/>
-        </w:rPr>
-        <w:t xml:space="preserve"> sempre no contexto de uma troca de um livro que o </w:t>
+        <w:t xml:space="preserve">Uma mensagem estará sempre no contexto de uma troca de um livro que o </w:t>
       </w:r>
       <w:proofErr w:type="spellStart"/>
       <w:r>
@@ -7874,6 +7669,13 @@
     </w:p>
     <w:p>
       <w:pPr>
+        <w:rPr>
+          <w:rFonts w:asciiTheme="majorHAnsi" w:hAnsiTheme="majorHAnsi" w:cstheme="majorHAnsi"/>
+        </w:rPr>
+      </w:pPr>
+    </w:p>
+    <w:p>
+      <w:pPr>
         <w:pStyle w:val="PargrafodaLista"/>
         <w:numPr>
           <w:ilvl w:val="0"/>
@@ -7914,6 +7716,13 @@
     </w:p>
     <w:p>
       <w:pPr>
+        <w:rPr>
+          <w:rFonts w:asciiTheme="majorHAnsi" w:hAnsiTheme="majorHAnsi" w:cstheme="majorHAnsi"/>
+        </w:rPr>
+      </w:pPr>
+    </w:p>
+    <w:p>
+      <w:pPr>
         <w:pStyle w:val="PargrafodaLista"/>
         <w:numPr>
           <w:ilvl w:val="0"/>
@@ -7950,6 +7759,13 @@
     </w:p>
     <w:p>
       <w:pPr>
+        <w:rPr>
+          <w:rFonts w:asciiTheme="majorHAnsi" w:hAnsiTheme="majorHAnsi" w:cstheme="majorHAnsi"/>
+        </w:rPr>
+      </w:pPr>
+    </w:p>
+    <w:p>
+      <w:pPr>
         <w:pStyle w:val="PargrafodaLista"/>
         <w:numPr>
           <w:ilvl w:val="0"/>
@@ -7968,6 +7784,13 @@
     </w:p>
     <w:p>
       <w:pPr>
+        <w:rPr>
+          <w:rFonts w:asciiTheme="majorHAnsi" w:hAnsiTheme="majorHAnsi" w:cstheme="majorHAnsi"/>
+        </w:rPr>
+      </w:pPr>
+    </w:p>
+    <w:p>
+      <w:pPr>
         <w:pStyle w:val="PargrafodaLista"/>
         <w:numPr>
           <w:ilvl w:val="0"/>
@@ -7995,6 +7818,13 @@
     </w:p>
     <w:p>
       <w:pPr>
+        <w:rPr>
+          <w:rFonts w:asciiTheme="majorHAnsi" w:hAnsiTheme="majorHAnsi" w:cstheme="majorHAnsi"/>
+        </w:rPr>
+      </w:pPr>
+    </w:p>
+    <w:p>
+      <w:pPr>
         <w:pStyle w:val="PargrafodaLista"/>
         <w:numPr>
           <w:ilvl w:val="0"/>
@@ -8035,6 +7865,13 @@
     </w:p>
     <w:p>
       <w:pPr>
+        <w:rPr>
+          <w:rFonts w:asciiTheme="majorHAnsi" w:hAnsiTheme="majorHAnsi" w:cstheme="majorHAnsi"/>
+        </w:rPr>
+      </w:pPr>
+    </w:p>
+    <w:p>
+      <w:pPr>
         <w:pStyle w:val="PargrafodaLista"/>
         <w:numPr>
           <w:ilvl w:val="0"/>
@@ -8053,34 +7890,10 @@
     </w:p>
     <w:p>
       <w:pPr>
-        <w:ind w:firstLine="360"/>
-        <w:rPr>
-          <w:rFonts w:asciiTheme="majorHAnsi" w:hAnsiTheme="majorHAnsi" w:cstheme="majorHAnsi"/>
-        </w:rPr>
-      </w:pPr>
-      <w:bookmarkStart w:id="7" w:name="_GoBack"/>
-      <w:bookmarkEnd w:id="7"/>
-      <w:r>
-        <w:rPr>
-          <w:rFonts w:asciiTheme="majorHAnsi" w:hAnsiTheme="majorHAnsi" w:cstheme="majorHAnsi"/>
-        </w:rPr>
-        <w:t xml:space="preserve">Lista os livros que estão disponíveis para empréstimo, i.e., aquelas cujas </w:t>
-      </w:r>
-      <w:proofErr w:type="spellStart"/>
-      <w:r>
-        <w:rPr>
-          <w:rFonts w:asciiTheme="majorHAnsi" w:hAnsiTheme="majorHAnsi" w:cstheme="majorHAnsi"/>
-          <w:i/>
-        </w:rPr>
-        <w:t>Sharings</w:t>
-      </w:r>
-      <w:proofErr w:type="spellEnd"/>
-      <w:r>
-        <w:rPr>
-          <w:rFonts w:asciiTheme="majorHAnsi" w:hAnsiTheme="majorHAnsi" w:cstheme="majorHAnsi"/>
-        </w:rPr>
-        <w:t xml:space="preserve"> já terminaram todas.</w:t>
-      </w:r>
+        <w:rPr>
+          <w:rFonts w:asciiTheme="majorHAnsi" w:hAnsiTheme="majorHAnsi" w:cstheme="majorHAnsi"/>
+        </w:rPr>
+      </w:pPr>
     </w:p>
     <w:p>
       <w:pPr>
@@ -8174,6 +7987,14 @@
     </w:p>
     <w:p>
       <w:pPr>
+        <w:rPr>
+          <w:rFonts w:asciiTheme="majorHAnsi" w:hAnsiTheme="majorHAnsi" w:cstheme="majorHAnsi"/>
+          <w:u w:val="single"/>
+        </w:rPr>
+      </w:pPr>
+    </w:p>
+    <w:p>
+      <w:pPr>
         <w:pStyle w:val="PargrafodaLista"/>
         <w:numPr>
           <w:ilvl w:val="0"/>
@@ -8183,6 +8004,22 @@
           <w:rFonts w:asciiTheme="majorHAnsi" w:hAnsiTheme="majorHAnsi" w:cstheme="majorHAnsi"/>
         </w:rPr>
       </w:pPr>
+      <w:proofErr w:type="spellStart"/>
+      <w:r>
+        <w:rPr>
+          <w:rFonts w:asciiTheme="majorHAnsi" w:hAnsiTheme="majorHAnsi" w:cstheme="majorHAnsi"/>
+        </w:rPr>
+        <w:t>Requests</w:t>
+      </w:r>
+      <w:proofErr w:type="spellEnd"/>
+      <w:r>
+        <w:rPr>
+          <w:rFonts w:asciiTheme="majorHAnsi" w:hAnsiTheme="majorHAnsi" w:cstheme="majorHAnsi"/>
+        </w:rPr>
+        <w:t xml:space="preserve"> que foram cumpridos e quem partilhou o livro que possibilitou</w:t>
+      </w:r>
+      <w:bookmarkStart w:id="7" w:name="_GoBack"/>
+      <w:bookmarkEnd w:id="7"/>
     </w:p>
     <w:p>
       <w:pPr>
@@ -8195,8 +8032,6 @@
     <w:p/>
     <w:p>
       <w:pPr>
-        <w:ind w:firstLine="700"/>
-        <w:jc w:val="both"/>
         <w:rPr>
           <w:rFonts w:asciiTheme="majorHAnsi" w:hAnsiTheme="majorHAnsi" w:cstheme="majorHAnsi"/>
           <w:color w:val="000000" w:themeColor="text1"/>
@@ -8204,6 +8039,184 @@
           <w:szCs w:val="28"/>
         </w:rPr>
       </w:pPr>
+      <w:r>
+        <w:rPr>
+          <w:rFonts w:asciiTheme="majorHAnsi" w:hAnsiTheme="majorHAnsi" w:cstheme="majorHAnsi"/>
+          <w:color w:val="000000" w:themeColor="text1"/>
+          <w:sz w:val="28"/>
+          <w:szCs w:val="28"/>
+        </w:rPr>
+        <w:br w:type="page"/>
+      </w:r>
+    </w:p>
+    <w:p>
+      <w:pPr>
+        <w:pStyle w:val="Ttulo1"/>
+        <w:rPr>
+          <w:rFonts w:cstheme="majorHAnsi"/>
+          <w:b/>
+          <w:color w:val="000000" w:themeColor="text1"/>
+          <w:szCs w:val="24"/>
+          <w:u w:val="single"/>
+        </w:rPr>
+      </w:pPr>
+      <w:r>
+        <w:rPr>
+          <w:rFonts w:cstheme="majorHAnsi"/>
+          <w:b/>
+          <w:color w:val="000000" w:themeColor="text1"/>
+          <w:szCs w:val="24"/>
+        </w:rPr>
+        <w:lastRenderedPageBreak/>
+        <w:t>Gatilhos</w:t>
+      </w:r>
+    </w:p>
+    <w:p/>
+    <w:p>
+      <w:pPr>
+        <w:rPr>
+          <w:rFonts w:asciiTheme="majorHAnsi" w:hAnsiTheme="majorHAnsi" w:cstheme="majorHAnsi"/>
+        </w:rPr>
+      </w:pPr>
+      <w:r>
+        <w:rPr>
+          <w:rFonts w:asciiTheme="majorHAnsi" w:hAnsiTheme="majorHAnsi" w:cstheme="majorHAnsi"/>
+        </w:rPr>
+        <w:t xml:space="preserve">Segue-se a lista de </w:t>
+      </w:r>
+      <w:r>
+        <w:rPr>
+          <w:rFonts w:asciiTheme="majorHAnsi" w:hAnsiTheme="majorHAnsi" w:cstheme="majorHAnsi"/>
+        </w:rPr>
+        <w:t>gatilhos</w:t>
+      </w:r>
+      <w:r>
+        <w:rPr>
+          <w:rFonts w:asciiTheme="majorHAnsi" w:hAnsiTheme="majorHAnsi" w:cstheme="majorHAnsi"/>
+        </w:rPr>
+        <w:t xml:space="preserve"> </w:t>
+      </w:r>
+      <w:r>
+        <w:rPr>
+          <w:rFonts w:asciiTheme="majorHAnsi" w:hAnsiTheme="majorHAnsi" w:cstheme="majorHAnsi"/>
+        </w:rPr>
+        <w:t>que elaboramos:</w:t>
+      </w:r>
+    </w:p>
+    <w:p>
+      <w:pPr>
+        <w:rPr>
+          <w:rFonts w:asciiTheme="majorHAnsi" w:hAnsiTheme="majorHAnsi" w:cstheme="majorHAnsi"/>
+        </w:rPr>
+      </w:pPr>
+    </w:p>
+    <w:p>
+      <w:pPr>
+        <w:pStyle w:val="PargrafodaLista"/>
+        <w:numPr>
+          <w:ilvl w:val="0"/>
+          <w:numId w:val="16"/>
+        </w:numPr>
+        <w:rPr>
+          <w:rFonts w:asciiTheme="majorHAnsi" w:hAnsiTheme="majorHAnsi" w:cstheme="majorHAnsi"/>
+        </w:rPr>
+      </w:pPr>
+      <w:r>
+        <w:rPr>
+          <w:rFonts w:asciiTheme="majorHAnsi" w:hAnsiTheme="majorHAnsi" w:cstheme="majorHAnsi"/>
+        </w:rPr>
+        <w:t>Tempo Médio de Empréstimo</w:t>
+      </w:r>
+    </w:p>
+    <w:p>
+      <w:pPr>
+        <w:rPr>
+          <w:rFonts w:asciiTheme="majorHAnsi" w:hAnsiTheme="majorHAnsi" w:cstheme="majorHAnsi"/>
+        </w:rPr>
+      </w:pPr>
+    </w:p>
+    <w:p>
+      <w:pPr>
+        <w:pStyle w:val="PargrafodaLista"/>
+        <w:numPr>
+          <w:ilvl w:val="0"/>
+          <w:numId w:val="16"/>
+        </w:numPr>
+        <w:rPr>
+          <w:rFonts w:asciiTheme="majorHAnsi" w:hAnsiTheme="majorHAnsi" w:cstheme="majorHAnsi"/>
+        </w:rPr>
+      </w:pPr>
+      <w:r>
+        <w:rPr>
+          <w:rFonts w:asciiTheme="majorHAnsi" w:hAnsiTheme="majorHAnsi" w:cstheme="majorHAnsi"/>
+        </w:rPr>
+        <w:t xml:space="preserve">Ranking de </w:t>
+      </w:r>
+      <w:proofErr w:type="spellStart"/>
+      <w:r>
+        <w:rPr>
+          <w:rFonts w:asciiTheme="majorHAnsi" w:hAnsiTheme="majorHAnsi" w:cstheme="majorHAnsi"/>
+          <w:i/>
+        </w:rPr>
+        <w:t>Users</w:t>
+      </w:r>
+      <w:proofErr w:type="spellEnd"/>
+      <w:r>
+        <w:rPr>
+          <w:rFonts w:asciiTheme="majorHAnsi" w:hAnsiTheme="majorHAnsi" w:cstheme="majorHAnsi"/>
+          <w:i/>
+        </w:rPr>
+        <w:t xml:space="preserve"> </w:t>
+      </w:r>
+      <w:r>
+        <w:rPr>
+          <w:rFonts w:asciiTheme="majorHAnsi" w:hAnsiTheme="majorHAnsi" w:cstheme="majorHAnsi"/>
+        </w:rPr>
+        <w:t>mais ativos</w:t>
+      </w:r>
+    </w:p>
+    <w:p>
+      <w:pPr>
+        <w:rPr>
+          <w:rFonts w:asciiTheme="majorHAnsi" w:hAnsiTheme="majorHAnsi" w:cstheme="majorHAnsi"/>
+        </w:rPr>
+      </w:pPr>
+    </w:p>
+    <w:p>
+      <w:pPr>
+        <w:pStyle w:val="PargrafodaLista"/>
+        <w:numPr>
+          <w:ilvl w:val="0"/>
+          <w:numId w:val="16"/>
+        </w:numPr>
+        <w:rPr>
+          <w:rFonts w:asciiTheme="majorHAnsi" w:hAnsiTheme="majorHAnsi" w:cstheme="majorHAnsi"/>
+        </w:rPr>
+      </w:pPr>
+      <w:r>
+        <w:rPr>
+          <w:rFonts w:asciiTheme="majorHAnsi" w:hAnsiTheme="majorHAnsi" w:cstheme="majorHAnsi"/>
+        </w:rPr>
+        <w:t>Pessoas com gostos em comum</w:t>
+      </w:r>
+      <w:r>
+        <w:rPr>
+          <w:rFonts w:asciiTheme="majorHAnsi" w:hAnsiTheme="majorHAnsi" w:cstheme="majorHAnsi"/>
+        </w:rPr>
+        <w:t xml:space="preserve"> (p</w:t>
+      </w:r>
+      <w:r>
+        <w:rPr>
+          <w:rFonts w:asciiTheme="majorHAnsi" w:hAnsiTheme="majorHAnsi" w:cstheme="majorHAnsi"/>
+        </w:rPr>
+        <w:t>elo menos já leram dois livros do mesmo género</w:t>
+      </w:r>
+      <w:r>
+        <w:rPr>
+          <w:rFonts w:asciiTheme="majorHAnsi" w:hAnsiTheme="majorHAnsi" w:cstheme="majorHAnsi"/>
+        </w:rPr>
+        <w:t>)</w:t>
+      </w:r>
     </w:p>
     <w:sectPr>
       <w:pgSz w:w="11906" w:h="16838"/>
@@ -8312,16 +8325,7 @@
           <w:szCs w:val="18"/>
           <w:lang w:val="en-GB"/>
         </w:rPr>
-        <w:t xml:space="preserve">= {ISBN, title, year, edition, language, </w:t>
-      </w:r>
-      <w:r>
-        <w:rPr>
-          <w:rFonts w:asciiTheme="majorHAnsi" w:hAnsiTheme="majorHAnsi" w:cstheme="majorHAnsi"/>
-          <w:sz w:val="18"/>
-          <w:szCs w:val="18"/>
-          <w:lang w:val="en-GB"/>
-        </w:rPr>
-        <w:t xml:space="preserve">publisher}, </w:t>
+        <w:t xml:space="preserve">= {ISBN, title, year, edition, language, publisher}, </w:t>
       </w:r>
       <w:proofErr w:type="spellStart"/>
       <w:r>
@@ -8903,6 +8907,92 @@
     </w:lvl>
   </w:abstractNum>
   <w:abstractNum w:abstractNumId="3" w15:restartNumberingAfterBreak="0">
+    <w:nsid w:val="237D3D0A"/>
+    <w:multiLevelType w:val="hybridMultilevel"/>
+    <w:tmpl w:val="14DEF638"/>
+    <w:lvl w:ilvl="0" w:tplc="0816000F">
+      <w:start w:val="1"/>
+      <w:numFmt w:val="decimal"/>
+      <w:lvlText w:val="%1."/>
+      <w:lvlJc w:val="left"/>
+      <w:pPr>
+        <w:ind w:left="720" w:hanging="360"/>
+      </w:pPr>
+    </w:lvl>
+    <w:lvl w:ilvl="1" w:tplc="08160019" w:tentative="1">
+      <w:start w:val="1"/>
+      <w:numFmt w:val="lowerLetter"/>
+      <w:lvlText w:val="%2."/>
+      <w:lvlJc w:val="left"/>
+      <w:pPr>
+        <w:ind w:left="1440" w:hanging="360"/>
+      </w:pPr>
+    </w:lvl>
+    <w:lvl w:ilvl="2" w:tplc="0816001B" w:tentative="1">
+      <w:start w:val="1"/>
+      <w:numFmt w:val="lowerRoman"/>
+      <w:lvlText w:val="%3."/>
+      <w:lvlJc w:val="right"/>
+      <w:pPr>
+        <w:ind w:left="2160" w:hanging="180"/>
+      </w:pPr>
+    </w:lvl>
+    <w:lvl w:ilvl="3" w:tplc="0816000F" w:tentative="1">
+      <w:start w:val="1"/>
+      <w:numFmt w:val="decimal"/>
+      <w:lvlText w:val="%4."/>
+      <w:lvlJc w:val="left"/>
+      <w:pPr>
+        <w:ind w:left="2880" w:hanging="360"/>
+      </w:pPr>
+    </w:lvl>
+    <w:lvl w:ilvl="4" w:tplc="08160019" w:tentative="1">
+      <w:start w:val="1"/>
+      <w:numFmt w:val="lowerLetter"/>
+      <w:lvlText w:val="%5."/>
+      <w:lvlJc w:val="left"/>
+      <w:pPr>
+        <w:ind w:left="3600" w:hanging="360"/>
+      </w:pPr>
+    </w:lvl>
+    <w:lvl w:ilvl="5" w:tplc="0816001B" w:tentative="1">
+      <w:start w:val="1"/>
+      <w:numFmt w:val="lowerRoman"/>
+      <w:lvlText w:val="%6."/>
+      <w:lvlJc w:val="right"/>
+      <w:pPr>
+        <w:ind w:left="4320" w:hanging="180"/>
+      </w:pPr>
+    </w:lvl>
+    <w:lvl w:ilvl="6" w:tplc="0816000F" w:tentative="1">
+      <w:start w:val="1"/>
+      <w:numFmt w:val="decimal"/>
+      <w:lvlText w:val="%7."/>
+      <w:lvlJc w:val="left"/>
+      <w:pPr>
+        <w:ind w:left="5040" w:hanging="360"/>
+      </w:pPr>
+    </w:lvl>
+    <w:lvl w:ilvl="7" w:tplc="08160019" w:tentative="1">
+      <w:start w:val="1"/>
+      <w:numFmt w:val="lowerLetter"/>
+      <w:lvlText w:val="%8."/>
+      <w:lvlJc w:val="left"/>
+      <w:pPr>
+        <w:ind w:left="5760" w:hanging="360"/>
+      </w:pPr>
+    </w:lvl>
+    <w:lvl w:ilvl="8" w:tplc="0816001B" w:tentative="1">
+      <w:start w:val="1"/>
+      <w:numFmt w:val="lowerRoman"/>
+      <w:lvlText w:val="%9."/>
+      <w:lvlJc w:val="right"/>
+      <w:pPr>
+        <w:ind w:left="6480" w:hanging="180"/>
+      </w:pPr>
+    </w:lvl>
+  </w:abstractNum>
+  <w:abstractNum w:abstractNumId="4" w15:restartNumberingAfterBreak="0">
     <w:nsid w:val="2FC95D45"/>
     <w:multiLevelType w:val="multilevel"/>
     <w:tmpl w:val="2FC95D45"/>
@@ -9018,7 +9108,7 @@
       </w:rPr>
     </w:lvl>
   </w:abstractNum>
-  <w:abstractNum w:abstractNumId="4" w15:restartNumberingAfterBreak="0">
+  <w:abstractNum w:abstractNumId="5" w15:restartNumberingAfterBreak="0">
     <w:nsid w:val="4B891341"/>
     <w:multiLevelType w:val="multilevel"/>
     <w:tmpl w:val="4B891341"/>
@@ -9132,7 +9222,7 @@
       </w:rPr>
     </w:lvl>
   </w:abstractNum>
-  <w:abstractNum w:abstractNumId="5" w15:restartNumberingAfterBreak="0">
+  <w:abstractNum w:abstractNumId="6" w15:restartNumberingAfterBreak="0">
     <w:nsid w:val="52293F51"/>
     <w:multiLevelType w:val="multilevel"/>
     <w:tmpl w:val="52293F51"/>
@@ -9248,7 +9338,7 @@
       </w:rPr>
     </w:lvl>
   </w:abstractNum>
-  <w:abstractNum w:abstractNumId="6" w15:restartNumberingAfterBreak="0">
+  <w:abstractNum w:abstractNumId="7" w15:restartNumberingAfterBreak="0">
     <w:nsid w:val="5C9A501E"/>
     <w:multiLevelType w:val="multilevel"/>
     <w:tmpl w:val="5C9A501E"/>
@@ -9364,7 +9454,7 @@
       </w:rPr>
     </w:lvl>
   </w:abstractNum>
-  <w:abstractNum w:abstractNumId="7" w15:restartNumberingAfterBreak="0">
+  <w:abstractNum w:abstractNumId="8" w15:restartNumberingAfterBreak="0">
     <w:nsid w:val="5CC243BA"/>
     <w:multiLevelType w:val="multilevel"/>
     <w:tmpl w:val="5CC243BA"/>
@@ -9480,7 +9570,7 @@
       </w:rPr>
     </w:lvl>
   </w:abstractNum>
-  <w:abstractNum w:abstractNumId="8" w15:restartNumberingAfterBreak="0">
+  <w:abstractNum w:abstractNumId="9" w15:restartNumberingAfterBreak="0">
     <w:nsid w:val="5D9A27E3"/>
     <w:multiLevelType w:val="multilevel"/>
     <w:tmpl w:val="5D9A27E3"/>
@@ -9596,7 +9686,7 @@
       </w:rPr>
     </w:lvl>
   </w:abstractNum>
-  <w:abstractNum w:abstractNumId="9" w15:restartNumberingAfterBreak="0">
+  <w:abstractNum w:abstractNumId="10" w15:restartNumberingAfterBreak="0">
     <w:nsid w:val="60946AD5"/>
     <w:multiLevelType w:val="multilevel"/>
     <w:tmpl w:val="60946AD5"/>
@@ -9712,7 +9802,7 @@
       </w:rPr>
     </w:lvl>
   </w:abstractNum>
-  <w:abstractNum w:abstractNumId="10" w15:restartNumberingAfterBreak="0">
+  <w:abstractNum w:abstractNumId="11" w15:restartNumberingAfterBreak="0">
     <w:nsid w:val="62F50FF9"/>
     <w:multiLevelType w:val="multilevel"/>
     <w:tmpl w:val="62F50FF9"/>
@@ -9828,7 +9918,7 @@
       </w:rPr>
     </w:lvl>
   </w:abstractNum>
-  <w:abstractNum w:abstractNumId="11" w15:restartNumberingAfterBreak="0">
+  <w:abstractNum w:abstractNumId="12" w15:restartNumberingAfterBreak="0">
     <w:nsid w:val="6A38478B"/>
     <w:multiLevelType w:val="multilevel"/>
     <w:tmpl w:val="6A38478B"/>
@@ -9942,7 +10032,7 @@
       </w:rPr>
     </w:lvl>
   </w:abstractNum>
-  <w:abstractNum w:abstractNumId="12" w15:restartNumberingAfterBreak="0">
+  <w:abstractNum w:abstractNumId="13" w15:restartNumberingAfterBreak="0">
     <w:nsid w:val="6DA82063"/>
     <w:multiLevelType w:val="multilevel"/>
     <w:tmpl w:val="6DA82063"/>
@@ -10058,7 +10148,7 @@
       </w:rPr>
     </w:lvl>
   </w:abstractNum>
-  <w:abstractNum w:abstractNumId="13" w15:restartNumberingAfterBreak="0">
+  <w:abstractNum w:abstractNumId="14" w15:restartNumberingAfterBreak="0">
     <w:nsid w:val="71314168"/>
     <w:multiLevelType w:val="multilevel"/>
     <w:tmpl w:val="71314168"/>
@@ -10171,7 +10261,7 @@
       </w:rPr>
     </w:lvl>
   </w:abstractNum>
-  <w:abstractNum w:abstractNumId="14" w15:restartNumberingAfterBreak="0">
+  <w:abstractNum w:abstractNumId="15" w15:restartNumberingAfterBreak="0">
     <w:nsid w:val="7A3C3262"/>
     <w:multiLevelType w:val="multilevel"/>
     <w:tmpl w:val="7A3C3262"/>
@@ -10285,49 +10375,52 @@
     </w:lvl>
   </w:abstractNum>
   <w:num w:numId="1">
-    <w:abstractNumId w:val="11"/>
+    <w:abstractNumId w:val="12"/>
   </w:num>
   <w:num w:numId="2">
-    <w:abstractNumId w:val="4"/>
+    <w:abstractNumId w:val="5"/>
   </w:num>
   <w:num w:numId="3">
+    <w:abstractNumId w:val="9"/>
+  </w:num>
+  <w:num w:numId="4">
+    <w:abstractNumId w:val="7"/>
+  </w:num>
+  <w:num w:numId="5">
     <w:abstractNumId w:val="8"/>
   </w:num>
-  <w:num w:numId="4">
+  <w:num w:numId="6">
     <w:abstractNumId w:val="6"/>
   </w:num>
-  <w:num w:numId="5">
-    <w:abstractNumId w:val="7"/>
-  </w:num>
-  <w:num w:numId="6">
-    <w:abstractNumId w:val="5"/>
-  </w:num>
   <w:num w:numId="7">
-    <w:abstractNumId w:val="9"/>
+    <w:abstractNumId w:val="10"/>
   </w:num>
   <w:num w:numId="8">
-    <w:abstractNumId w:val="10"/>
+    <w:abstractNumId w:val="11"/>
   </w:num>
   <w:num w:numId="9">
     <w:abstractNumId w:val="2"/>
   </w:num>
   <w:num w:numId="10">
-    <w:abstractNumId w:val="12"/>
+    <w:abstractNumId w:val="13"/>
   </w:num>
   <w:num w:numId="11">
-    <w:abstractNumId w:val="3"/>
+    <w:abstractNumId w:val="4"/>
   </w:num>
   <w:num w:numId="12">
     <w:abstractNumId w:val="0"/>
   </w:num>
   <w:num w:numId="13">
-    <w:abstractNumId w:val="14"/>
+    <w:abstractNumId w:val="15"/>
   </w:num>
   <w:num w:numId="14">
-    <w:abstractNumId w:val="13"/>
+    <w:abstractNumId w:val="14"/>
   </w:num>
   <w:num w:numId="15">
     <w:abstractNumId w:val="1"/>
+  </w:num>
+  <w:num w:numId="16">
+    <w:abstractNumId w:val="3"/>
   </w:num>
 </w:numbering>
 </file>

</xml_diff>